<commit_message>
added to use case for Google glass.
</commit_message>
<xml_diff>
--- a/docs/RequirementsDefinitionV1.0-MDNI-[2014-2015].docx
+++ b/docs/RequirementsDefinitionV1.0-MDNI-[2014-2015].docx
@@ -511,10 +511,7 @@
           </w:tcPr>
           <w:p>
             <w:r>
-              <w:t>0.</w:t>
-            </w:r>
-            <w:r>
-              <w:t>4</w:t>
+              <w:t>0.4</w:t>
             </w:r>
           </w:p>
         </w:tc>
@@ -530,10 +527,7 @@
           </w:tcPr>
           <w:p>
             <w:r>
-              <w:t>16</w:t>
-            </w:r>
-            <w:r>
-              <w:t xml:space="preserve"> Oct 2014</w:t>
+              <w:t>16 Oct 2014</w:t>
             </w:r>
           </w:p>
         </w:tc>
@@ -548,13 +542,8 @@
             </w:tcBorders>
           </w:tcPr>
           <w:p>
-            <w:proofErr w:type="spellStart"/>
-            <w:r>
-              <w:t>Neeraj</w:t>
-            </w:r>
-            <w:proofErr w:type="spellEnd"/>
-            <w:r>
-              <w:t xml:space="preserve"> Shah</w:t>
+            <w:r>
+              <w:t>Neeraj Shah</w:t>
             </w:r>
           </w:p>
         </w:tc>
@@ -2651,23 +2640,7 @@
               <w:t>s</w:t>
             </w:r>
             <w:r>
-              <w:t xml:space="preserve"> the product’s </w:t>
-            </w:r>
-            <w:proofErr w:type="spellStart"/>
-            <w:r>
-              <w:t>pdp</w:t>
-            </w:r>
-            <w:proofErr w:type="spellEnd"/>
-            <w:r>
-              <w:t xml:space="preserve"> </w:t>
-            </w:r>
-            <w:proofErr w:type="spellStart"/>
-            <w:r>
-              <w:t>url</w:t>
-            </w:r>
-            <w:proofErr w:type="spellEnd"/>
-            <w:r>
-              <w:t xml:space="preserve"> from the QR code and loads that products PDP within the app</w:t>
+              <w:t xml:space="preserve"> the product’s pdp url from the QR code and loads that products PDP within the app</w:t>
             </w:r>
           </w:p>
           <w:p>
@@ -2873,21 +2846,16 @@
               <w:spacing w:before="100" w:beforeAutospacing="1" w:after="100" w:afterAutospacing="1"/>
             </w:pPr>
             <w:r>
-              <w:t xml:space="preserve">Customers who are accessing the store IOS application over </w:t>
-            </w:r>
-            <w:proofErr w:type="gramStart"/>
-            <w:r>
-              <w:t>a</w:t>
-            </w:r>
-            <w:proofErr w:type="gramEnd"/>
-            <w:r>
-              <w:t xml:space="preserve"> iPhone can give input to the product search text box through voice.</w:t>
-            </w:r>
-          </w:p>
-          <w:p>
-            <w:pPr>
-              <w:pStyle w:val="ListParagraph"/>
-            </w:pPr>
+              <w:t>Customers who are accessing the store IOS application over a iPhone can give input to the product search text box through voice.</w:t>
+            </w:r>
+          </w:p>
+          <w:p>
+            <w:pPr>
+              <w:spacing w:before="0" w:after="0"/>
+            </w:pPr>
+            <w:r>
+              <w:t>(To be made in detail)</w:t>
+            </w:r>
           </w:p>
         </w:tc>
         <w:tc>
@@ -2975,15 +2943,7 @@
               <w:contextualSpacing/>
             </w:pPr>
             <w:r>
-              <w:t xml:space="preserve">User views </w:t>
-            </w:r>
-            <w:proofErr w:type="spellStart"/>
-            <w:r>
-              <w:t>pdp</w:t>
-            </w:r>
-            <w:proofErr w:type="spellEnd"/>
-            <w:r>
-              <w:t xml:space="preserve"> page </w:t>
+              <w:t xml:space="preserve">User views pdp page </w:t>
             </w:r>
             <w:r>
               <w:t xml:space="preserve">of a </w:t>
@@ -3009,15 +2969,7 @@
               <w:contextualSpacing/>
             </w:pPr>
             <w:r>
-              <w:t xml:space="preserve">The </w:t>
-            </w:r>
-            <w:proofErr w:type="spellStart"/>
-            <w:r>
-              <w:t>pdp</w:t>
-            </w:r>
-            <w:proofErr w:type="spellEnd"/>
-            <w:r>
-              <w:t xml:space="preserve"> page provides an option to locate the product inside the store</w:t>
+              <w:t>The pdp page provides an option to locate the product inside the store</w:t>
             </w:r>
           </w:p>
           <w:p>
@@ -3044,13 +2996,8 @@
               <w:spacing w:before="0" w:after="0"/>
               <w:contextualSpacing/>
             </w:pPr>
-            <w:proofErr w:type="gramStart"/>
-            <w:r>
-              <w:t>An</w:t>
-            </w:r>
-            <w:proofErr w:type="gramEnd"/>
-            <w:r>
-              <w:t xml:space="preserve"> store map opens and locates the customer’s position inside the store</w:t>
+            <w:r>
+              <w:t>An store map opens and locates the customer’s position inside the store</w:t>
             </w:r>
             <w:r>
               <w:t xml:space="preserve"> using proximity sensors (iBeacons) installed inside the stores.</w:t>
@@ -3082,8 +3029,10 @@
           <w:p>
             <w:pPr>
               <w:spacing w:before="0" w:after="0"/>
-              <w:contextualSpacing/>
-            </w:pPr>
+            </w:pPr>
+            <w:r>
+              <w:t>(To be made in detail)</w:t>
+            </w:r>
           </w:p>
         </w:tc>
         <w:tc>
@@ -3176,6 +3125,12 @@
               <w:t xml:space="preserve"> into it.</w:t>
             </w:r>
           </w:p>
+          <w:p>
+            <w:pPr>
+              <w:spacing w:before="100" w:beforeAutospacing="1" w:after="100" w:afterAutospacing="1"/>
+              <w:ind w:left="360"/>
+            </w:pPr>
+          </w:p>
         </w:tc>
         <w:tc>
           <w:tcPr>
@@ -3278,10 +3233,7 @@
               <w:spacing w:before="0" w:after="0"/>
             </w:pPr>
             <w:r>
-              <w:t>Customers accessing the store web application places order</w:t>
-            </w:r>
-            <w:r>
-              <w:t xml:space="preserve"> using Ecommerce.</w:t>
+              <w:t>Customers accessing the store web application places order using Ecommerce.</w:t>
             </w:r>
           </w:p>
           <w:p>
@@ -3392,19 +3344,342 @@
           </w:p>
         </w:tc>
       </w:tr>
+      <w:tr>
+        <w:trPr>
+          <w:trHeight w:val="2015"/>
+        </w:trPr>
+        <w:tc>
+          <w:tcPr>
+            <w:tcW w:w="1150" w:type="dxa"/>
+            <w:tcBorders>
+              <w:right w:val="single" w:sz="4" w:space="0" w:color="auto"/>
+            </w:tcBorders>
+            <w:vAlign w:val="center"/>
+          </w:tcPr>
+          <w:p>
+            <w:pPr>
+              <w:pStyle w:val="SpecLevel4"/>
+              <w:numPr>
+                <w:ilvl w:val="0"/>
+                <w:numId w:val="25"/>
+              </w:numPr>
+              <w:tabs>
+                <w:tab w:val="clear" w:pos="1134"/>
+                <w:tab w:val="left" w:pos="567"/>
+              </w:tabs>
+            </w:pPr>
+          </w:p>
+        </w:tc>
+        <w:tc>
+          <w:tcPr>
+            <w:tcW w:w="7608" w:type="dxa"/>
+            <w:tcBorders>
+              <w:left w:val="single" w:sz="4" w:space="0" w:color="auto"/>
+            </w:tcBorders>
+            <w:vAlign w:val="center"/>
+          </w:tcPr>
+          <w:p>
+            <w:r>
+              <w:t xml:space="preserve">The inbuilt camera in Google </w:t>
+            </w:r>
+            <w:r>
+              <w:t>glass can</w:t>
+            </w:r>
+            <w:r>
+              <w:t xml:space="preserve"> be used to ta</w:t>
+            </w:r>
+            <w:r>
+              <w:t xml:space="preserve">ke picture of products on shelf </w:t>
+            </w:r>
+            <w:r>
+              <w:t>(</w:t>
+            </w:r>
+            <w:r>
+              <w:t>inStore</w:t>
+            </w:r>
+            <w:r>
+              <w:t>) and sent to native application on an android phone.</w:t>
+            </w:r>
+            <w:r>
+              <w:t xml:space="preserve"> </w:t>
+            </w:r>
+            <w:r>
+              <w:t xml:space="preserve">This native application can process the product image (using image recognition </w:t>
+            </w:r>
+            <w:r>
+              <w:t>algorithms</w:t>
+            </w:r>
+            <w:r>
+              <w:t>):</w:t>
+            </w:r>
+          </w:p>
+          <w:p>
+            <w:pPr>
+              <w:pStyle w:val="ListParagraph"/>
+              <w:numPr>
+                <w:ilvl w:val="0"/>
+                <w:numId w:val="36"/>
+              </w:numPr>
+              <w:spacing w:before="0" w:after="0"/>
+            </w:pPr>
+            <w:r>
+              <w:t>Retrieve</w:t>
+            </w:r>
+            <w:r>
+              <w:t xml:space="preserve"> the product details, </w:t>
+            </w:r>
+          </w:p>
+          <w:p>
+            <w:pPr>
+              <w:pStyle w:val="ListParagraph"/>
+              <w:numPr>
+                <w:ilvl w:val="0"/>
+                <w:numId w:val="36"/>
+              </w:numPr>
+              <w:spacing w:before="0" w:after="0"/>
+            </w:pPr>
+            <w:r>
+              <w:t>product rating &amp; reviews,</w:t>
+            </w:r>
+          </w:p>
+          <w:p>
+            <w:pPr>
+              <w:pStyle w:val="ListParagraph"/>
+              <w:numPr>
+                <w:ilvl w:val="0"/>
+                <w:numId w:val="36"/>
+              </w:numPr>
+              <w:spacing w:before="0" w:after="0"/>
+            </w:pPr>
+            <w:r>
+              <w:t xml:space="preserve">Price comparisons, </w:t>
+            </w:r>
+          </w:p>
+          <w:p>
+            <w:pPr>
+              <w:pStyle w:val="ListParagraph"/>
+              <w:numPr>
+                <w:ilvl w:val="0"/>
+                <w:numId w:val="36"/>
+              </w:numPr>
+              <w:spacing w:before="0" w:after="0"/>
+            </w:pPr>
+            <w:r>
+              <w:t>Facilitate</w:t>
+            </w:r>
+            <w:r>
+              <w:t xml:space="preserve"> </w:t>
+            </w:r>
+            <w:r>
+              <w:t>the purchase process</w:t>
+            </w:r>
+            <w:r>
+              <w:t xml:space="preserve"> online (or) via the app itself.</w:t>
+            </w:r>
+          </w:p>
+          <w:p>
+            <w:pPr>
+              <w:pStyle w:val="ListParagraph"/>
+              <w:numPr>
+                <w:ilvl w:val="0"/>
+                <w:numId w:val="36"/>
+              </w:numPr>
+              <w:spacing w:before="0" w:after="0"/>
+            </w:pPr>
+            <w:r>
+              <w:t>Share product order details with friends via email or social media</w:t>
+            </w:r>
+          </w:p>
+          <w:p>
+            <w:pPr>
+              <w:spacing w:before="0" w:after="0"/>
+            </w:pPr>
+          </w:p>
+          <w:p>
+            <w:pPr>
+              <w:spacing w:before="0" w:after="0"/>
+            </w:pPr>
+            <w:r>
+              <w:t>(</w:t>
+            </w:r>
+            <w:r>
+              <w:t>To</w:t>
+            </w:r>
+            <w:r>
+              <w:t xml:space="preserve"> be made in detail)</w:t>
+            </w:r>
+          </w:p>
+        </w:tc>
+        <w:tc>
+          <w:tcPr>
+            <w:tcW w:w="1221" w:type="dxa"/>
+            <w:vAlign w:val="center"/>
+          </w:tcPr>
+          <w:p>
+            <w:pPr>
+              <w:pStyle w:val="SpecLevel4"/>
+              <w:tabs>
+                <w:tab w:val="clear" w:pos="1134"/>
+                <w:tab w:val="left" w:pos="567"/>
+              </w:tabs>
+              <w:ind w:left="360" w:firstLine="0"/>
+            </w:pPr>
+          </w:p>
+        </w:tc>
+      </w:tr>
+      <w:tr>
+        <w:trPr>
+          <w:trHeight w:val="2015"/>
+        </w:trPr>
+        <w:tc>
+          <w:tcPr>
+            <w:tcW w:w="1150" w:type="dxa"/>
+            <w:tcBorders>
+              <w:right w:val="single" w:sz="4" w:space="0" w:color="auto"/>
+            </w:tcBorders>
+            <w:vAlign w:val="center"/>
+          </w:tcPr>
+          <w:p>
+            <w:pPr>
+              <w:pStyle w:val="SpecLevel4"/>
+              <w:numPr>
+                <w:ilvl w:val="0"/>
+                <w:numId w:val="25"/>
+              </w:numPr>
+              <w:tabs>
+                <w:tab w:val="clear" w:pos="1134"/>
+                <w:tab w:val="left" w:pos="567"/>
+              </w:tabs>
+            </w:pPr>
+          </w:p>
+        </w:tc>
+        <w:tc>
+          <w:tcPr>
+            <w:tcW w:w="7608" w:type="dxa"/>
+            <w:tcBorders>
+              <w:left w:val="single" w:sz="4" w:space="0" w:color="auto"/>
+            </w:tcBorders>
+          </w:tcPr>
+          <w:p>
+            <w:pPr>
+              <w:spacing w:before="100" w:beforeAutospacing="1" w:after="100" w:afterAutospacing="1"/>
+              <w:contextualSpacing/>
+            </w:pPr>
+          </w:p>
+          <w:p>
+            <w:pPr>
+              <w:spacing w:before="100" w:beforeAutospacing="1" w:after="100" w:afterAutospacing="1"/>
+              <w:contextualSpacing/>
+            </w:pPr>
+            <w:r>
+              <w:t>Campaign through push notification</w:t>
+            </w:r>
+            <w:r>
+              <w:t xml:space="preserve"> (to google glass</w:t>
+            </w:r>
+            <w:bookmarkStart w:id="16" w:name="_GoBack"/>
+            <w:bookmarkEnd w:id="16"/>
+            <w:r>
+              <w:t>)</w:t>
+            </w:r>
+            <w:r>
+              <w:t xml:space="preserve">: </w:t>
+            </w:r>
+          </w:p>
+          <w:p>
+            <w:pPr>
+              <w:spacing w:before="100" w:beforeAutospacing="1" w:after="100" w:afterAutospacing="1"/>
+              <w:contextualSpacing/>
+            </w:pPr>
+          </w:p>
+          <w:p>
+            <w:pPr>
+              <w:pStyle w:val="ListParagraph"/>
+              <w:numPr>
+                <w:ilvl w:val="0"/>
+                <w:numId w:val="37"/>
+              </w:numPr>
+              <w:spacing w:before="100" w:beforeAutospacing="1" w:after="100" w:afterAutospacing="1"/>
+              <w:contextualSpacing/>
+            </w:pPr>
+            <w:r>
+              <w:t>As customer walks or cycles by the store</w:t>
+            </w:r>
+          </w:p>
+          <w:p>
+            <w:pPr>
+              <w:pStyle w:val="ListParagraph"/>
+              <w:numPr>
+                <w:ilvl w:val="0"/>
+                <w:numId w:val="37"/>
+              </w:numPr>
+              <w:spacing w:before="100" w:beforeAutospacing="1" w:after="100" w:afterAutospacing="1"/>
+              <w:contextualSpacing/>
+            </w:pPr>
+            <w:r>
+              <w:t>Proximity sensors sense the google glass</w:t>
+            </w:r>
+          </w:p>
+          <w:p>
+            <w:pPr>
+              <w:pStyle w:val="ListParagraph"/>
+              <w:numPr>
+                <w:ilvl w:val="0"/>
+                <w:numId w:val="37"/>
+              </w:numPr>
+              <w:spacing w:before="100" w:beforeAutospacing="1" w:after="100" w:afterAutospacing="1"/>
+              <w:contextualSpacing/>
+            </w:pPr>
+            <w:r>
+              <w:t>Marketing messages like products on discount or special offers can pop inside the google glass of the wearer.</w:t>
+            </w:r>
+          </w:p>
+          <w:p>
+            <w:pPr>
+              <w:pStyle w:val="ListParagraph"/>
+              <w:spacing w:before="100" w:beforeAutospacing="1" w:after="100" w:afterAutospacing="1"/>
+              <w:contextualSpacing/>
+            </w:pPr>
+          </w:p>
+          <w:p>
+            <w:pPr>
+              <w:spacing w:before="0" w:after="0"/>
+            </w:pPr>
+            <w:r>
+              <w:t>(To be made in detail)</w:t>
+            </w:r>
+          </w:p>
+        </w:tc>
+        <w:tc>
+          <w:tcPr>
+            <w:tcW w:w="1221" w:type="dxa"/>
+            <w:vAlign w:val="center"/>
+          </w:tcPr>
+          <w:p>
+            <w:pPr>
+              <w:pStyle w:val="SpecLevel4"/>
+              <w:tabs>
+                <w:tab w:val="clear" w:pos="1134"/>
+                <w:tab w:val="left" w:pos="567"/>
+              </w:tabs>
+              <w:ind w:left="360" w:firstLine="0"/>
+            </w:pPr>
+          </w:p>
+        </w:tc>
+      </w:tr>
     </w:tbl>
     <w:p>
       <w:pPr>
         <w:pStyle w:val="Heading2"/>
       </w:pPr>
-      <w:bookmarkStart w:id="16" w:name="_Toc401150704"/>
+      <w:bookmarkStart w:id="17" w:name="_Toc401150704"/>
       <w:r>
         <w:t xml:space="preserve">Technical </w:t>
       </w:r>
       <w:r>
         <w:t>Requirements</w:t>
       </w:r>
-      <w:bookmarkEnd w:id="16"/>
+      <w:bookmarkEnd w:id="17"/>
     </w:p>
     <w:tbl>
       <w:tblPr>
@@ -3686,41 +3961,42 @@
           <w:lang w:eastAsia="en-AU"/>
         </w:rPr>
       </w:pPr>
-      <w:bookmarkStart w:id="17" w:name="_Toc513611947"/>
-      <w:bookmarkStart w:id="18" w:name="_Toc511466979"/>
-      <w:bookmarkStart w:id="19" w:name="_Toc511190299"/>
+      <w:bookmarkStart w:id="18" w:name="_Toc513611947"/>
+      <w:bookmarkStart w:id="19" w:name="_Toc511466979"/>
+      <w:bookmarkStart w:id="20" w:name="_Toc511190299"/>
     </w:p>
     <w:p>
       <w:pPr>
         <w:pStyle w:val="Heading2"/>
       </w:pPr>
-      <w:bookmarkStart w:id="20" w:name="_Toc401150705"/>
+      <w:bookmarkStart w:id="21" w:name="_Toc401150705"/>
       <w:r>
+        <w:lastRenderedPageBreak/>
         <w:t>System Requirements</w:t>
       </w:r>
-      <w:bookmarkEnd w:id="17"/>
       <w:bookmarkEnd w:id="18"/>
       <w:bookmarkEnd w:id="19"/>
       <w:bookmarkEnd w:id="20"/>
+      <w:bookmarkEnd w:id="21"/>
     </w:p>
     <w:p>
       <w:pPr>
         <w:pStyle w:val="Heading3"/>
       </w:pPr>
-      <w:bookmarkStart w:id="21" w:name="_Toc513611948"/>
-      <w:bookmarkStart w:id="22" w:name="_Toc511466980"/>
-      <w:bookmarkStart w:id="23" w:name="_Toc511190300"/>
-      <w:bookmarkStart w:id="24" w:name="_Toc401150706"/>
+      <w:bookmarkStart w:id="22" w:name="_Toc513611948"/>
+      <w:bookmarkStart w:id="23" w:name="_Toc511466980"/>
+      <w:bookmarkStart w:id="24" w:name="_Toc511190300"/>
+      <w:bookmarkStart w:id="25" w:name="_Toc401150706"/>
       <w:r>
         <w:t>Hardware</w:t>
       </w:r>
-      <w:bookmarkEnd w:id="21"/>
       <w:bookmarkEnd w:id="22"/>
       <w:bookmarkEnd w:id="23"/>
+      <w:bookmarkEnd w:id="24"/>
       <w:r>
         <w:t xml:space="preserve"> / Software</w:t>
       </w:r>
-      <w:bookmarkEnd w:id="24"/>
+      <w:bookmarkEnd w:id="25"/>
     </w:p>
     <w:tbl>
       <w:tblPr>
@@ -3990,13 +4266,8 @@
             <w:r>
               <w:t xml:space="preserve">  </w:t>
             </w:r>
-            <w:proofErr w:type="spellStart"/>
-            <w:r>
-              <w:t>Wifi</w:t>
-            </w:r>
-            <w:proofErr w:type="spellEnd"/>
-            <w:r>
-              <w:t xml:space="preserve"> </w:t>
+            <w:r>
+              <w:t xml:space="preserve">Wifi </w:t>
             </w:r>
             <w:r>
               <w:t xml:space="preserve">(dongle) </w:t>
@@ -4377,15 +4648,7 @@
               <w:ind w:left="0" w:firstLine="0"/>
             </w:pPr>
             <w:r>
-              <w:t xml:space="preserve">  </w:t>
-            </w:r>
-            <w:proofErr w:type="spellStart"/>
-            <w:r>
-              <w:t>VLan</w:t>
-            </w:r>
-            <w:proofErr w:type="spellEnd"/>
-            <w:r>
-              <w:t xml:space="preserve"> for developer machines – required for SVN server setup and use.</w:t>
+              <w:t xml:space="preserve">  VLan for developer machines – required for SVN server setup and use.</w:t>
             </w:r>
           </w:p>
         </w:tc>
@@ -4551,7 +4814,6 @@
               </w:tabs>
               <w:ind w:left="0" w:firstLine="0"/>
             </w:pPr>
-            <w:bookmarkStart w:id="25" w:name="_GoBack" w:colFirst="0" w:colLast="3"/>
           </w:p>
         </w:tc>
         <w:tc>
@@ -4585,7 +4847,74 @@
             <w:pPr>
               <w:pStyle w:val="SpecLevel4"/>
               <w:ind w:left="0" w:firstLine="0"/>
-            </w:pPr>
+              <w:jc w:val="center"/>
+            </w:pPr>
+            <w:r>
+              <w:t>D</w:t>
+            </w:r>
+          </w:p>
+        </w:tc>
+      </w:tr>
+      <w:tr>
+        <w:tc>
+          <w:tcPr>
+            <w:tcW w:w="1167" w:type="dxa"/>
+            <w:tcBorders>
+              <w:right w:val="single" w:sz="4" w:space="0" w:color="A6A6A6" w:themeColor="background1" w:themeShade="A6"/>
+            </w:tcBorders>
+            <w:vAlign w:val="center"/>
+          </w:tcPr>
+          <w:p>
+            <w:pPr>
+              <w:pStyle w:val="SpecLevel4"/>
+              <w:numPr>
+                <w:ilvl w:val="3"/>
+                <w:numId w:val="18"/>
+              </w:numPr>
+              <w:tabs>
+                <w:tab w:val="clear" w:pos="1134"/>
+                <w:tab w:val="left" w:pos="567"/>
+              </w:tabs>
+              <w:ind w:left="0" w:firstLine="0"/>
+            </w:pPr>
+          </w:p>
+        </w:tc>
+        <w:tc>
+          <w:tcPr>
+            <w:tcW w:w="7111" w:type="dxa"/>
+            <w:tcBorders>
+              <w:left w:val="single" w:sz="4" w:space="0" w:color="A6A6A6" w:themeColor="background1" w:themeShade="A6"/>
+            </w:tcBorders>
+            <w:vAlign w:val="center"/>
+          </w:tcPr>
+          <w:p>
+            <w:pPr>
+              <w:pStyle w:val="SpecLevel4"/>
+              <w:tabs>
+                <w:tab w:val="clear" w:pos="1134"/>
+                <w:tab w:val="left" w:pos="567"/>
+              </w:tabs>
+              <w:ind w:left="0" w:firstLine="0"/>
+            </w:pPr>
+            <w:r>
+              <w:t xml:space="preserve">  Mac book or iMac to develop IOS apps</w:t>
+            </w:r>
+          </w:p>
+        </w:tc>
+        <w:tc>
+          <w:tcPr>
+            <w:tcW w:w="1701" w:type="dxa"/>
+            <w:vAlign w:val="center"/>
+          </w:tcPr>
+          <w:p>
+            <w:pPr>
+              <w:pStyle w:val="SpecLevel4"/>
+              <w:ind w:left="0" w:firstLine="0"/>
+              <w:jc w:val="center"/>
+            </w:pPr>
+            <w:r>
+              <w:t>M</w:t>
+            </w:r>
           </w:p>
         </w:tc>
       </w:tr>
@@ -4602,7 +4931,6 @@
       <w:bookmarkStart w:id="27" w:name="_Toc513611952"/>
       <w:bookmarkStart w:id="28" w:name="_Toc511466984"/>
       <w:bookmarkStart w:id="29" w:name="_Toc511190304"/>
-      <w:bookmarkEnd w:id="25"/>
     </w:p>
     <w:p>
       <w:pPr>
@@ -4688,19 +5016,11 @@
                 <w:b/>
               </w:rPr>
             </w:pPr>
-            <w:proofErr w:type="spellStart"/>
             <w:r>
               <w:rPr>
                 <w:b/>
               </w:rPr>
-              <w:t>Non functional</w:t>
-            </w:r>
-            <w:proofErr w:type="spellEnd"/>
-            <w:r>
-              <w:rPr>
-                <w:b/>
-              </w:rPr>
-              <w:t xml:space="preserve"> requirement</w:t>
+              <w:t>Non functional requirement</w:t>
             </w:r>
           </w:p>
         </w:tc>
@@ -6014,17 +6334,33 @@
       </w:rPr>
       <w:t xml:space="preserve"> of </w:t>
     </w:r>
-    <w:fldSimple w:instr=" NUMPAGES  \* Arabic  \* MERGEFORMAT ">
-      <w:r>
-        <w:rPr>
-          <w:b/>
-          <w:noProof/>
-          <w:snapToGrid w:val="0"/>
-          <w:lang w:val="en-US"/>
-        </w:rPr>
-        <w:t>8</w:t>
-      </w:r>
-    </w:fldSimple>
+    <w:r>
+      <w:fldChar w:fldCharType="begin"/>
+    </w:r>
+    <w:r>
+      <w:instrText xml:space="preserve"> NUMPAGES  \* Arabic  \* MERGEFORMAT </w:instrText>
+    </w:r>
+    <w:r>
+      <w:fldChar w:fldCharType="separate"/>
+    </w:r>
+    <w:r>
+      <w:rPr>
+        <w:b/>
+        <w:noProof/>
+        <w:snapToGrid w:val="0"/>
+        <w:lang w:val="en-US"/>
+      </w:rPr>
+      <w:t>9</w:t>
+    </w:r>
+    <w:r>
+      <w:rPr>
+        <w:b/>
+        <w:noProof/>
+        <w:snapToGrid w:val="0"/>
+        <w:lang w:val="en-US"/>
+      </w:rPr>
+      <w:fldChar w:fldCharType="end"/>
+    </w:r>
   </w:p>
 </w:ftr>
 </file>
@@ -7243,6 +7579,95 @@
     </w:lvl>
   </w:abstractNum>
   <w:abstractNum w:abstractNumId="11">
+    <w:nsid w:val="2DB10EC4"/>
+    <w:multiLevelType w:val="hybridMultilevel"/>
+    <w:tmpl w:val="806E8CC2"/>
+    <w:lvl w:ilvl="0" w:tplc="C172D780">
+      <w:start w:val="1"/>
+      <w:numFmt w:val="decimal"/>
+      <w:lvlText w:val="%1."/>
+      <w:lvlJc w:val="left"/>
+      <w:pPr>
+        <w:ind w:left="720" w:hanging="360"/>
+      </w:pPr>
+      <w:rPr>
+        <w:rFonts w:hint="default"/>
+      </w:rPr>
+    </w:lvl>
+    <w:lvl w:ilvl="1" w:tplc="04090019" w:tentative="1">
+      <w:start w:val="1"/>
+      <w:numFmt w:val="lowerLetter"/>
+      <w:lvlText w:val="%2."/>
+      <w:lvlJc w:val="left"/>
+      <w:pPr>
+        <w:ind w:left="1440" w:hanging="360"/>
+      </w:pPr>
+    </w:lvl>
+    <w:lvl w:ilvl="2" w:tplc="0409001B" w:tentative="1">
+      <w:start w:val="1"/>
+      <w:numFmt w:val="lowerRoman"/>
+      <w:lvlText w:val="%3."/>
+      <w:lvlJc w:val="right"/>
+      <w:pPr>
+        <w:ind w:left="2160" w:hanging="180"/>
+      </w:pPr>
+    </w:lvl>
+    <w:lvl w:ilvl="3" w:tplc="0409000F" w:tentative="1">
+      <w:start w:val="1"/>
+      <w:numFmt w:val="decimal"/>
+      <w:lvlText w:val="%4."/>
+      <w:lvlJc w:val="left"/>
+      <w:pPr>
+        <w:ind w:left="2880" w:hanging="360"/>
+      </w:pPr>
+    </w:lvl>
+    <w:lvl w:ilvl="4" w:tplc="04090019" w:tentative="1">
+      <w:start w:val="1"/>
+      <w:numFmt w:val="lowerLetter"/>
+      <w:lvlText w:val="%5."/>
+      <w:lvlJc w:val="left"/>
+      <w:pPr>
+        <w:ind w:left="3600" w:hanging="360"/>
+      </w:pPr>
+    </w:lvl>
+    <w:lvl w:ilvl="5" w:tplc="0409001B" w:tentative="1">
+      <w:start w:val="1"/>
+      <w:numFmt w:val="lowerRoman"/>
+      <w:lvlText w:val="%6."/>
+      <w:lvlJc w:val="right"/>
+      <w:pPr>
+        <w:ind w:left="4320" w:hanging="180"/>
+      </w:pPr>
+    </w:lvl>
+    <w:lvl w:ilvl="6" w:tplc="0409000F" w:tentative="1">
+      <w:start w:val="1"/>
+      <w:numFmt w:val="decimal"/>
+      <w:lvlText w:val="%7."/>
+      <w:lvlJc w:val="left"/>
+      <w:pPr>
+        <w:ind w:left="5040" w:hanging="360"/>
+      </w:pPr>
+    </w:lvl>
+    <w:lvl w:ilvl="7" w:tplc="04090019" w:tentative="1">
+      <w:start w:val="1"/>
+      <w:numFmt w:val="lowerLetter"/>
+      <w:lvlText w:val="%8."/>
+      <w:lvlJc w:val="left"/>
+      <w:pPr>
+        <w:ind w:left="5760" w:hanging="360"/>
+      </w:pPr>
+    </w:lvl>
+    <w:lvl w:ilvl="8" w:tplc="0409001B" w:tentative="1">
+      <w:start w:val="1"/>
+      <w:numFmt w:val="lowerRoman"/>
+      <w:lvlText w:val="%9."/>
+      <w:lvlJc w:val="right"/>
+      <w:pPr>
+        <w:ind w:left="6480" w:hanging="180"/>
+      </w:pPr>
+    </w:lvl>
+  </w:abstractNum>
+  <w:abstractNum w:abstractNumId="12">
     <w:nsid w:val="40E00F8B"/>
     <w:multiLevelType w:val="hybridMultilevel"/>
     <w:tmpl w:val="0B089EFC"/>
@@ -7355,7 +7780,7 @@
       </w:rPr>
     </w:lvl>
   </w:abstractNum>
-  <w:abstractNum w:abstractNumId="12">
+  <w:abstractNum w:abstractNumId="13">
     <w:nsid w:val="42FA43B9"/>
     <w:multiLevelType w:val="hybridMultilevel"/>
     <w:tmpl w:val="BA9218D6"/>
@@ -7468,7 +7893,7 @@
       </w:rPr>
     </w:lvl>
   </w:abstractNum>
-  <w:abstractNum w:abstractNumId="13">
+  <w:abstractNum w:abstractNumId="14">
     <w:nsid w:val="46684103"/>
     <w:multiLevelType w:val="hybridMultilevel"/>
     <w:tmpl w:val="F730A8BC"/>
@@ -7607,7 +8032,7 @@
       </w:rPr>
     </w:lvl>
   </w:abstractNum>
-  <w:abstractNum w:abstractNumId="14">
+  <w:abstractNum w:abstractNumId="15">
     <w:nsid w:val="47CE6661"/>
     <w:multiLevelType w:val="hybridMultilevel"/>
     <w:tmpl w:val="C7129A4E"/>
@@ -7720,7 +8145,7 @@
       </w:rPr>
     </w:lvl>
   </w:abstractNum>
-  <w:abstractNum w:abstractNumId="15">
+  <w:abstractNum w:abstractNumId="16">
     <w:nsid w:val="4C6F0FF4"/>
     <w:multiLevelType w:val="multilevel"/>
     <w:tmpl w:val="7D9E88E4"/>
@@ -7833,7 +8258,96 @@
       </w:pPr>
     </w:lvl>
   </w:abstractNum>
-  <w:abstractNum w:abstractNumId="16">
+  <w:abstractNum w:abstractNumId="17">
+    <w:nsid w:val="4E5C62E3"/>
+    <w:multiLevelType w:val="hybridMultilevel"/>
+    <w:tmpl w:val="0A3617CE"/>
+    <w:lvl w:ilvl="0" w:tplc="0409000F">
+      <w:start w:val="1"/>
+      <w:numFmt w:val="decimal"/>
+      <w:lvlText w:val="%1."/>
+      <w:lvlJc w:val="left"/>
+      <w:pPr>
+        <w:ind w:left="720" w:hanging="360"/>
+      </w:pPr>
+      <w:rPr>
+        <w:rFonts w:hint="default"/>
+      </w:rPr>
+    </w:lvl>
+    <w:lvl w:ilvl="1" w:tplc="04090019" w:tentative="1">
+      <w:start w:val="1"/>
+      <w:numFmt w:val="lowerLetter"/>
+      <w:lvlText w:val="%2."/>
+      <w:lvlJc w:val="left"/>
+      <w:pPr>
+        <w:ind w:left="1440" w:hanging="360"/>
+      </w:pPr>
+    </w:lvl>
+    <w:lvl w:ilvl="2" w:tplc="0409001B" w:tentative="1">
+      <w:start w:val="1"/>
+      <w:numFmt w:val="lowerRoman"/>
+      <w:lvlText w:val="%3."/>
+      <w:lvlJc w:val="right"/>
+      <w:pPr>
+        <w:ind w:left="2160" w:hanging="180"/>
+      </w:pPr>
+    </w:lvl>
+    <w:lvl w:ilvl="3" w:tplc="0409000F" w:tentative="1">
+      <w:start w:val="1"/>
+      <w:numFmt w:val="decimal"/>
+      <w:lvlText w:val="%4."/>
+      <w:lvlJc w:val="left"/>
+      <w:pPr>
+        <w:ind w:left="2880" w:hanging="360"/>
+      </w:pPr>
+    </w:lvl>
+    <w:lvl w:ilvl="4" w:tplc="04090019" w:tentative="1">
+      <w:start w:val="1"/>
+      <w:numFmt w:val="lowerLetter"/>
+      <w:lvlText w:val="%5."/>
+      <w:lvlJc w:val="left"/>
+      <w:pPr>
+        <w:ind w:left="3600" w:hanging="360"/>
+      </w:pPr>
+    </w:lvl>
+    <w:lvl w:ilvl="5" w:tplc="0409001B" w:tentative="1">
+      <w:start w:val="1"/>
+      <w:numFmt w:val="lowerRoman"/>
+      <w:lvlText w:val="%6."/>
+      <w:lvlJc w:val="right"/>
+      <w:pPr>
+        <w:ind w:left="4320" w:hanging="180"/>
+      </w:pPr>
+    </w:lvl>
+    <w:lvl w:ilvl="6" w:tplc="0409000F" w:tentative="1">
+      <w:start w:val="1"/>
+      <w:numFmt w:val="decimal"/>
+      <w:lvlText w:val="%7."/>
+      <w:lvlJc w:val="left"/>
+      <w:pPr>
+        <w:ind w:left="5040" w:hanging="360"/>
+      </w:pPr>
+    </w:lvl>
+    <w:lvl w:ilvl="7" w:tplc="04090019" w:tentative="1">
+      <w:start w:val="1"/>
+      <w:numFmt w:val="lowerLetter"/>
+      <w:lvlText w:val="%8."/>
+      <w:lvlJc w:val="left"/>
+      <w:pPr>
+        <w:ind w:left="5760" w:hanging="360"/>
+      </w:pPr>
+    </w:lvl>
+    <w:lvl w:ilvl="8" w:tplc="0409001B" w:tentative="1">
+      <w:start w:val="1"/>
+      <w:numFmt w:val="lowerRoman"/>
+      <w:lvlText w:val="%9."/>
+      <w:lvlJc w:val="right"/>
+      <w:pPr>
+        <w:ind w:left="6480" w:hanging="180"/>
+      </w:pPr>
+    </w:lvl>
+  </w:abstractNum>
+  <w:abstractNum w:abstractNumId="18">
     <w:nsid w:val="529F6694"/>
     <w:multiLevelType w:val="hybridMultilevel"/>
     <w:tmpl w:val="FAA65B08"/>
@@ -7946,7 +8460,7 @@
       </w:rPr>
     </w:lvl>
   </w:abstractNum>
-  <w:abstractNum w:abstractNumId="17">
+  <w:abstractNum w:abstractNumId="19">
     <w:nsid w:val="53A948ED"/>
     <w:multiLevelType w:val="multilevel"/>
     <w:tmpl w:val="39DC2454"/>
@@ -8059,7 +8573,7 @@
       </w:rPr>
     </w:lvl>
   </w:abstractNum>
-  <w:abstractNum w:abstractNumId="18">
+  <w:abstractNum w:abstractNumId="20">
     <w:nsid w:val="5579519C"/>
     <w:multiLevelType w:val="hybridMultilevel"/>
     <w:tmpl w:val="0F00B8D2"/>
@@ -8172,7 +8686,7 @@
       </w:rPr>
     </w:lvl>
   </w:abstractNum>
-  <w:abstractNum w:abstractNumId="19">
+  <w:abstractNum w:abstractNumId="21">
     <w:nsid w:val="560D03D5"/>
     <w:multiLevelType w:val="multilevel"/>
     <w:tmpl w:val="3F4A8BF6"/>
@@ -8303,7 +8817,7 @@
       </w:rPr>
     </w:lvl>
   </w:abstractNum>
-  <w:abstractNum w:abstractNumId="20">
+  <w:abstractNum w:abstractNumId="22">
     <w:nsid w:val="57E12349"/>
     <w:multiLevelType w:val="hybridMultilevel"/>
     <w:tmpl w:val="527A9FB0"/>
@@ -8392,7 +8906,7 @@
       </w:pPr>
     </w:lvl>
   </w:abstractNum>
-  <w:abstractNum w:abstractNumId="21">
+  <w:abstractNum w:abstractNumId="23">
     <w:nsid w:val="5819708B"/>
     <w:multiLevelType w:val="hybridMultilevel"/>
     <w:tmpl w:val="D892143E"/>
@@ -8481,7 +8995,7 @@
       </w:pPr>
     </w:lvl>
   </w:abstractNum>
-  <w:abstractNum w:abstractNumId="22">
+  <w:abstractNum w:abstractNumId="24">
     <w:nsid w:val="62884400"/>
     <w:multiLevelType w:val="hybridMultilevel"/>
     <w:tmpl w:val="4400191E"/>
@@ -8570,7 +9084,7 @@
       </w:pPr>
     </w:lvl>
   </w:abstractNum>
-  <w:abstractNum w:abstractNumId="23">
+  <w:abstractNum w:abstractNumId="25">
     <w:nsid w:val="62924C84"/>
     <w:multiLevelType w:val="hybridMultilevel"/>
     <w:tmpl w:val="D7CEB808"/>
@@ -8659,7 +9173,7 @@
       </w:pPr>
     </w:lvl>
   </w:abstractNum>
-  <w:abstractNum w:abstractNumId="24">
+  <w:abstractNum w:abstractNumId="26">
     <w:nsid w:val="655B1AB4"/>
     <w:multiLevelType w:val="multilevel"/>
     <w:tmpl w:val="F9443B92"/>
@@ -8757,7 +9271,7 @@
       </w:pPr>
     </w:lvl>
   </w:abstractNum>
-  <w:abstractNum w:abstractNumId="25">
+  <w:abstractNum w:abstractNumId="27">
     <w:nsid w:val="76A143C6"/>
     <w:multiLevelType w:val="hybridMultilevel"/>
     <w:tmpl w:val="AE12850A"/>
@@ -8897,7 +9411,7 @@
       </w:rPr>
     </w:lvl>
   </w:abstractNum>
-  <w:abstractNum w:abstractNumId="26">
+  <w:abstractNum w:abstractNumId="28">
     <w:nsid w:val="78D60A1E"/>
     <w:multiLevelType w:val="hybridMultilevel"/>
     <w:tmpl w:val="806E8CC2"/>
@@ -8986,7 +9500,7 @@
       </w:pPr>
     </w:lvl>
   </w:abstractNum>
-  <w:abstractNum w:abstractNumId="27">
+  <w:abstractNum w:abstractNumId="29">
     <w:nsid w:val="79755F3A"/>
     <w:multiLevelType w:val="hybridMultilevel"/>
     <w:tmpl w:val="97DC647C"/>
@@ -9075,7 +9589,7 @@
       </w:pPr>
     </w:lvl>
   </w:abstractNum>
-  <w:abstractNum w:abstractNumId="28">
+  <w:abstractNum w:abstractNumId="30">
     <w:nsid w:val="7B682442"/>
     <w:multiLevelType w:val="hybridMultilevel"/>
     <w:tmpl w:val="3D1481A6"/>
@@ -9189,7 +9703,7 @@
     </w:lvl>
   </w:abstractNum>
   <w:num w:numId="1">
-    <w:abstractNumId w:val="19"/>
+    <w:abstractNumId w:val="21"/>
   </w:num>
   <w:num w:numId="2">
     <w:abstractNumId w:val="6"/>
@@ -9198,61 +9712,61 @@
     <w:abstractNumId w:val="0"/>
   </w:num>
   <w:num w:numId="4">
-    <w:abstractNumId w:val="17"/>
+    <w:abstractNumId w:val="19"/>
   </w:num>
   <w:num w:numId="5">
     <w:abstractNumId w:val="1"/>
   </w:num>
   <w:num w:numId="6">
+    <w:abstractNumId w:val="16"/>
+  </w:num>
+  <w:num w:numId="7">
+    <w:abstractNumId w:val="18"/>
+  </w:num>
+  <w:num w:numId="8">
     <w:abstractNumId w:val="15"/>
   </w:num>
-  <w:num w:numId="7">
-    <w:abstractNumId w:val="16"/>
-  </w:num>
-  <w:num w:numId="8">
-    <w:abstractNumId w:val="14"/>
-  </w:num>
   <w:num w:numId="9">
-    <w:abstractNumId w:val="11"/>
+    <w:abstractNumId w:val="12"/>
   </w:num>
   <w:num w:numId="10">
-    <w:abstractNumId w:val="25"/>
+    <w:abstractNumId w:val="27"/>
   </w:num>
   <w:num w:numId="11">
-    <w:abstractNumId w:val="12"/>
+    <w:abstractNumId w:val="13"/>
   </w:num>
   <w:num w:numId="12">
     <w:abstractNumId w:val="3"/>
   </w:num>
   <w:num w:numId="13">
-    <w:abstractNumId w:val="28"/>
+    <w:abstractNumId w:val="30"/>
   </w:num>
   <w:num w:numId="14">
-    <w:abstractNumId w:val="18"/>
+    <w:abstractNumId w:val="20"/>
   </w:num>
   <w:num w:numId="15">
-    <w:abstractNumId w:val="24"/>
+    <w:abstractNumId w:val="26"/>
   </w:num>
   <w:num w:numId="16">
-    <w:abstractNumId w:val="13"/>
+    <w:abstractNumId w:val="14"/>
   </w:num>
   <w:num w:numId="17">
     <w:abstractNumId w:val="10"/>
   </w:num>
   <w:num w:numId="18">
-    <w:abstractNumId w:val="19"/>
+    <w:abstractNumId w:val="21"/>
   </w:num>
   <w:num w:numId="19">
-    <w:abstractNumId w:val="24"/>
+    <w:abstractNumId w:val="26"/>
   </w:num>
   <w:num w:numId="20">
-    <w:abstractNumId w:val="24"/>
+    <w:abstractNumId w:val="26"/>
   </w:num>
   <w:num w:numId="21">
-    <w:abstractNumId w:val="24"/>
+    <w:abstractNumId w:val="26"/>
   </w:num>
   <w:num w:numId="22">
-    <w:abstractNumId w:val="24"/>
+    <w:abstractNumId w:val="26"/>
   </w:num>
   <w:num w:numId="23">
     <w:abstractNumId w:val="7"/>
@@ -9261,7 +9775,7 @@
     <w:abstractNumId w:val="2"/>
   </w:num>
   <w:num w:numId="25">
-    <w:abstractNumId w:val="20"/>
+    <w:abstractNumId w:val="22"/>
   </w:num>
   <w:num w:numId="26">
     <w:abstractNumId w:val="8"/>
@@ -9270,7 +9784,7 @@
     <w:abstractNumId w:val="5"/>
   </w:num>
   <w:num w:numId="28">
-    <w:abstractNumId w:val="21"/>
+    <w:abstractNumId w:val="23"/>
   </w:num>
   <w:num w:numId="29">
     <w:abstractNumId w:val="9"/>
@@ -9279,19 +9793,25 @@
     <w:abstractNumId w:val="4"/>
   </w:num>
   <w:num w:numId="31">
-    <w:abstractNumId w:val="27"/>
+    <w:abstractNumId w:val="29"/>
   </w:num>
   <w:num w:numId="32">
+    <w:abstractNumId w:val="26"/>
+  </w:num>
+  <w:num w:numId="33">
+    <w:abstractNumId w:val="25"/>
+  </w:num>
+  <w:num w:numId="34">
     <w:abstractNumId w:val="24"/>
   </w:num>
-  <w:num w:numId="33">
-    <w:abstractNumId w:val="23"/>
+  <w:num w:numId="35">
+    <w:abstractNumId w:val="28"/>
   </w:num>
-  <w:num w:numId="34">
-    <w:abstractNumId w:val="22"/>
+  <w:num w:numId="36">
+    <w:abstractNumId w:val="11"/>
   </w:num>
-  <w:num w:numId="35">
-    <w:abstractNumId w:val="26"/>
+  <w:num w:numId="37">
+    <w:abstractNumId w:val="17"/>
   </w:num>
   <w:numIdMacAtCleanup w:val="9"/>
 </w:numbering>
@@ -9628,7 +10148,6 @@
   <w:style w:type="character" w:default="1" w:styleId="DefaultParagraphFont">
     <w:name w:val="Default Paragraph Font"/>
     <w:uiPriority w:val="1"/>
-    <w:semiHidden/>
     <w:unhideWhenUsed/>
   </w:style>
   <w:style w:type="table" w:default="1" w:styleId="TableNormal">
@@ -12516,30 +13035,6 @@
 </file>
 
 <file path=customXml/item1.xml><?xml version="1.0" encoding="utf-8"?>
-<p:properties xmlns:p="http://schemas.microsoft.com/office/2006/metadata/properties" xmlns:xsi="http://www.w3.org/2001/XMLSchema-instance" xmlns:pc="http://schemas.microsoft.com/office/infopath/2007/PartnerControls">
-  <documentManagement>
-    <Project_x0020_Phase xmlns="29603b62-04f0-417a-887c-030c32f5a531">04 Implement</Project_x0020_Phase>
-    <Template_x0020_identified xmlns="29603b62-04f0-417a-887c-030c32f5a531">false</Template_x0020_identified>
-    <Reformatted_x003f_ xmlns="29603b62-04f0-417a-887c-030c32f5a531">true</Reformatted_x003f_>
-    <Content_x0020_finlised_x003f_ xmlns="29603b62-04f0-417a-887c-030c32f5a531">true</Content_x0020_finlised_x003f_>
-    <Reviewed_x003f_ xmlns="29603b62-04f0-417a-887c-030c32f5a531">false</Reviewed_x003f_>
-    <Updated_x0020_by xmlns="29603b62-04f0-417a-887c-030c32f5a531">Wanda</Updated_x0020_by>
-    <Final_x003f_ xmlns="29603b62-04f0-417a-887c-030c32f5a531">false</Final_x003f_>
-    <Source xmlns="29603b62-04f0-417a-887c-030c32f5a531">G:Drive</Source>
-  </documentManagement>
-</p:properties>
-</file>
-
-<file path=customXml/item2.xml><?xml version="1.0" encoding="utf-8"?>
-<?mso-contentType ?>
-<FormTemplates xmlns="http://schemas.microsoft.com/sharepoint/v3/contenttype/forms">
-  <Display>DocumentLibraryForm</Display>
-  <Edit>DocumentLibraryForm</Edit>
-  <New>DocumentLibraryForm</New>
-</FormTemplates>
-</file>
-
-<file path=customXml/item3.xml><?xml version="1.0" encoding="utf-8"?>
 <ct:contentTypeSchema xmlns:ct="http://schemas.microsoft.com/office/2006/metadata/contentType" xmlns:ma="http://schemas.microsoft.com/office/2006/metadata/properties/metaAttributes" ct:_="" ma:_="" ma:contentTypeName="Document" ma:contentTypeID="0x010100E71EF73F5681F542A3E9664D4DCA3D39" ma:contentTypeVersion="12" ma:contentTypeDescription="Create a new document." ma:contentTypeScope="" ma:versionID="6d4cb3a7688cf672e751809060796157">
   <xsd:schema xmlns:xsd="http://www.w3.org/2001/XMLSchema" xmlns:xs="http://www.w3.org/2001/XMLSchema" xmlns:p="http://schemas.microsoft.com/office/2006/metadata/properties" xmlns:ns2="29603b62-04f0-417a-887c-030c32f5a531" targetNamespace="http://schemas.microsoft.com/office/2006/metadata/properties" ma:root="true" ma:fieldsID="17483c107f79c0803f475681188633f4" ns2:_="">
     <xsd:import namespace="29603b62-04f0-417a-887c-030c32f5a531"/>
@@ -12718,29 +13213,35 @@
 </ct:contentTypeSchema>
 </file>
 
+<file path=customXml/item2.xml><?xml version="1.0" encoding="utf-8"?>
+<?mso-contentType ?>
+<FormTemplates xmlns="http://schemas.microsoft.com/sharepoint/v3/contenttype/forms">
+  <Display>DocumentLibraryForm</Display>
+  <Edit>DocumentLibraryForm</Edit>
+  <New>DocumentLibraryForm</New>
+</FormTemplates>
+</file>
+
+<file path=customXml/item3.xml><?xml version="1.0" encoding="utf-8"?>
+<p:properties xmlns:p="http://schemas.microsoft.com/office/2006/metadata/properties" xmlns:xsi="http://www.w3.org/2001/XMLSchema-instance" xmlns:pc="http://schemas.microsoft.com/office/infopath/2007/PartnerControls">
+  <documentManagement>
+    <Project_x0020_Phase xmlns="29603b62-04f0-417a-887c-030c32f5a531">04 Implement</Project_x0020_Phase>
+    <Template_x0020_identified xmlns="29603b62-04f0-417a-887c-030c32f5a531">false</Template_x0020_identified>
+    <Reformatted_x003f_ xmlns="29603b62-04f0-417a-887c-030c32f5a531">true</Reformatted_x003f_>
+    <Content_x0020_finlised_x003f_ xmlns="29603b62-04f0-417a-887c-030c32f5a531">true</Content_x0020_finlised_x003f_>
+    <Reviewed_x003f_ xmlns="29603b62-04f0-417a-887c-030c32f5a531">false</Reviewed_x003f_>
+    <Updated_x0020_by xmlns="29603b62-04f0-417a-887c-030c32f5a531">Wanda</Updated_x0020_by>
+    <Final_x003f_ xmlns="29603b62-04f0-417a-887c-030c32f5a531">false</Final_x003f_>
+    <Source xmlns="29603b62-04f0-417a-887c-030c32f5a531">G:Drive</Source>
+  </documentManagement>
+</p:properties>
+</file>
+
 <file path=customXml/item4.xml><?xml version="1.0" encoding="utf-8"?>
 <b:Sources xmlns:b="http://schemas.openxmlformats.org/officeDocument/2006/bibliography" xmlns="http://schemas.openxmlformats.org/officeDocument/2006/bibliography" SelectedStyle="\APA.XSL" StyleName="APA"/>
 </file>
 
 <file path=customXml/itemProps1.xml><?xml version="1.0" encoding="utf-8"?>
-<ds:datastoreItem xmlns:ds="http://schemas.openxmlformats.org/officeDocument/2006/customXml" ds:itemID="{AACD5996-3F1C-45FF-89D5-4E80ADD31CA2}">
-  <ds:schemaRefs>
-    <ds:schemaRef ds:uri="http://schemas.microsoft.com/office/2006/metadata/properties"/>
-    <ds:schemaRef ds:uri="http://schemas.microsoft.com/office/infopath/2007/PartnerControls"/>
-    <ds:schemaRef ds:uri="29603b62-04f0-417a-887c-030c32f5a531"/>
-  </ds:schemaRefs>
-</ds:datastoreItem>
-</file>
-
-<file path=customXml/itemProps2.xml><?xml version="1.0" encoding="utf-8"?>
-<ds:datastoreItem xmlns:ds="http://schemas.openxmlformats.org/officeDocument/2006/customXml" ds:itemID="{CB684286-C948-4439-9D64-EB1AEC3F7D76}">
-  <ds:schemaRefs>
-    <ds:schemaRef ds:uri="http://schemas.microsoft.com/sharepoint/v3/contenttype/forms"/>
-  </ds:schemaRefs>
-</ds:datastoreItem>
-</file>
-
-<file path=customXml/itemProps3.xml><?xml version="1.0" encoding="utf-8"?>
 <ds:datastoreItem xmlns:ds="http://schemas.openxmlformats.org/officeDocument/2006/customXml" ds:itemID="{345C3155-C307-4747-80BA-5A79245B9D04}">
   <ds:schemaRefs>
     <ds:schemaRef ds:uri="http://schemas.microsoft.com/office/2006/metadata/contentType"/>
@@ -12758,8 +13259,26 @@
 </ds:datastoreItem>
 </file>
 
+<file path=customXml/itemProps2.xml><?xml version="1.0" encoding="utf-8"?>
+<ds:datastoreItem xmlns:ds="http://schemas.openxmlformats.org/officeDocument/2006/customXml" ds:itemID="{CB684286-C948-4439-9D64-EB1AEC3F7D76}">
+  <ds:schemaRefs>
+    <ds:schemaRef ds:uri="http://schemas.microsoft.com/sharepoint/v3/contenttype/forms"/>
+  </ds:schemaRefs>
+</ds:datastoreItem>
+</file>
+
+<file path=customXml/itemProps3.xml><?xml version="1.0" encoding="utf-8"?>
+<ds:datastoreItem xmlns:ds="http://schemas.openxmlformats.org/officeDocument/2006/customXml" ds:itemID="{AACD5996-3F1C-45FF-89D5-4E80ADD31CA2}">
+  <ds:schemaRefs>
+    <ds:schemaRef ds:uri="http://schemas.microsoft.com/office/2006/metadata/properties"/>
+    <ds:schemaRef ds:uri="http://schemas.microsoft.com/office/infopath/2007/PartnerControls"/>
+    <ds:schemaRef ds:uri="29603b62-04f0-417a-887c-030c32f5a531"/>
+  </ds:schemaRefs>
+</ds:datastoreItem>
+</file>
+
 <file path=customXml/itemProps4.xml><?xml version="1.0" encoding="utf-8"?>
-<ds:datastoreItem xmlns:ds="http://schemas.openxmlformats.org/officeDocument/2006/customXml" ds:itemID="{61B993D8-FDD6-4744-ABAD-EB6E5D6D129F}">
+<ds:datastoreItem xmlns:ds="http://schemas.openxmlformats.org/officeDocument/2006/customXml" ds:itemID="{06F2D037-A329-4E00-BBDB-C5ACF95F50D4}">
   <ds:schemaRefs>
     <ds:schemaRef ds:uri="http://schemas.openxmlformats.org/officeDocument/2006/bibliography"/>
   </ds:schemaRefs>

</xml_diff>

<commit_message>
Updated Arch diagram for Use case 1
</commit_message>
<xml_diff>
--- a/docs/RequirementsDefinitionV1.0-MDNI-[2014-2015].docx
+++ b/docs/RequirementsDefinitionV1.0-MDNI-[2014-2015].docx
@@ -3038,6 +3038,90 @@
               <w:t>The CSR agent marks the order status to fulfilled_over_the_counter</w:t>
             </w:r>
           </w:p>
+          <w:p>
+            <w:pPr>
+              <w:contextualSpacing/>
+              <w:rPr>
+                <w:noProof/>
+                <w:lang w:val="en-US"/>
+              </w:rPr>
+            </w:pPr>
+            <w:r>
+              <w:rPr>
+                <w:noProof/>
+                <w:lang w:val="en-US"/>
+              </w:rPr>
+              <w:t xml:space="preserve">Fig 3.1.2.1 QR Code Scan </w:t>
+            </w:r>
+            <w:bookmarkStart w:id="16" w:name="_GoBack"/>
+            <w:bookmarkEnd w:id="16"/>
+            <w:r>
+              <w:rPr>
+                <w:noProof/>
+                <w:lang w:val="en-US"/>
+              </w:rPr>
+              <w:t>Architecture</w:t>
+            </w:r>
+          </w:p>
+          <w:p>
+            <w:pPr>
+              <w:contextualSpacing/>
+            </w:pPr>
+            <w:r>
+              <w:rPr>
+                <w:noProof/>
+                <w:lang w:val="en-US"/>
+              </w:rPr>
+              <w:drawing>
+                <wp:inline distT="0" distB="0" distL="0" distR="0">
+                  <wp:extent cx="4775200" cy="3384062"/>
+                  <wp:effectExtent l="0" t="0" r="0" b="0"/>
+                  <wp:docPr id="1" name="Picture 1" descr="C:\Git-Repository\PRY-CC\docs\arch\Finished\UC 1 Architecture.png"/>
+                  <wp:cNvGraphicFramePr>
+                    <a:graphicFrameLocks xmlns:a="http://schemas.openxmlformats.org/drawingml/2006/main" noChangeAspect="1"/>
+                  </wp:cNvGraphicFramePr>
+                  <a:graphic xmlns:a="http://schemas.openxmlformats.org/drawingml/2006/main">
+                    <a:graphicData uri="http://schemas.openxmlformats.org/drawingml/2006/picture">
+                      <pic:pic xmlns:pic="http://schemas.openxmlformats.org/drawingml/2006/picture">
+                        <pic:nvPicPr>
+                          <pic:cNvPr id="0" name="Picture 1" descr="C:\Git-Repository\PRY-CC\docs\arch\Finished\UC 1 Architecture.png"/>
+                          <pic:cNvPicPr>
+                            <a:picLocks noChangeAspect="1" noChangeArrowheads="1"/>
+                          </pic:cNvPicPr>
+                        </pic:nvPicPr>
+                        <pic:blipFill>
+                          <a:blip r:embed="rId17">
+                            <a:extLst>
+                              <a:ext uri="{28A0092B-C50C-407E-A947-70E740481C1C}">
+                                <a14:useLocalDpi xmlns:a14="http://schemas.microsoft.com/office/drawing/2010/main" val="0"/>
+                              </a:ext>
+                            </a:extLst>
+                          </a:blip>
+                          <a:srcRect/>
+                          <a:stretch>
+                            <a:fillRect/>
+                          </a:stretch>
+                        </pic:blipFill>
+                        <pic:spPr bwMode="auto">
+                          <a:xfrm>
+                            <a:off x="0" y="0"/>
+                            <a:ext cx="4775165" cy="3384037"/>
+                          </a:xfrm>
+                          <a:prstGeom prst="rect">
+                            <a:avLst/>
+                          </a:prstGeom>
+                          <a:noFill/>
+                          <a:ln>
+                            <a:noFill/>
+                          </a:ln>
+                        </pic:spPr>
+                      </pic:pic>
+                    </a:graphicData>
+                  </a:graphic>
+                </wp:inline>
+              </w:drawing>
+            </w:r>
+          </w:p>
         </w:tc>
         <w:tc>
           <w:tcPr>
@@ -3075,6 +3159,17 @@
             </w:tcBorders>
             <w:vAlign w:val="center"/>
           </w:tcPr>
+          <w:p>
+            <w:pPr>
+              <w:pStyle w:val="SpecLevel4"/>
+              <w:tabs>
+                <w:tab w:val="clear" w:pos="1134"/>
+                <w:tab w:val="left" w:pos="567"/>
+              </w:tabs>
+              <w:ind w:left="0" w:firstLine="0"/>
+            </w:pPr>
+          </w:p>
+          <w:p/>
           <w:p>
             <w:pPr>
               <w:pStyle w:val="SpecLevel4"/>
@@ -3101,15 +3196,14 @@
           <w:p>
             <w:pPr>
               <w:pStyle w:val="ListParagraph"/>
-              <w:numPr>
-                <w:ilvl w:val="0"/>
-                <w:numId w:val="38"/>
-              </w:numPr>
               <w:spacing w:before="0" w:after="0"/>
             </w:pPr>
-            <w:r>
-              <w:t>Customer does his routine exercise every day</w:t>
-            </w:r>
+          </w:p>
+          <w:p>
+            <w:pPr>
+              <w:pStyle w:val="ListParagraph"/>
+              <w:spacing w:before="0" w:after="0"/>
+            </w:pPr>
           </w:p>
           <w:p>
             <w:pPr>
@@ -3121,6 +3215,20 @@
               <w:spacing w:before="0" w:after="0"/>
             </w:pPr>
             <w:r>
+              <w:lastRenderedPageBreak/>
+              <w:t>Customer does his routine exercise every day</w:t>
+            </w:r>
+          </w:p>
+          <w:p>
+            <w:pPr>
+              <w:pStyle w:val="ListParagraph"/>
+              <w:numPr>
+                <w:ilvl w:val="0"/>
+                <w:numId w:val="38"/>
+              </w:numPr>
+              <w:spacing w:before="0" w:after="0"/>
+            </w:pPr>
+            <w:r>
               <w:t>Store’s NATIVE IOS / Android (store</w:t>
             </w:r>
             <w:proofErr w:type="gramStart"/>
@@ -3149,8 +3257,6 @@
             <w:r>
               <w:t xml:space="preserve"> that the customer wears the wrist band and have our app installed on his smart phone (which is in his pocket) when doing exercise.</w:t>
             </w:r>
-            <w:bookmarkStart w:id="16" w:name="_GoBack"/>
-            <w:bookmarkEnd w:id="16"/>
           </w:p>
           <w:p>
             <w:pPr>
@@ -3282,11 +3388,7 @@
               <w:spacing w:before="0" w:after="0"/>
             </w:pPr>
             <w:r>
-              <w:t xml:space="preserve">the NATIVE IOS / Android app opens up the store map and guides the user </w:t>
-            </w:r>
-            <w:r>
-              <w:lastRenderedPageBreak/>
-              <w:t>from his present location to the product on shelf (using multiple iBeacons located inside the store)</w:t>
+              <w:t>the NATIVE IOS / Android app opens up the store map and guides the user from his present location to the product on shelf (using multiple iBeacons located inside the store)</w:t>
             </w:r>
           </w:p>
           <w:p>
@@ -3312,6 +3414,26 @@
             </w:tcBorders>
             <w:vAlign w:val="center"/>
           </w:tcPr>
+          <w:p>
+            <w:pPr>
+              <w:pStyle w:val="SpecLevel4"/>
+              <w:tabs>
+                <w:tab w:val="clear" w:pos="1134"/>
+                <w:tab w:val="left" w:pos="567"/>
+              </w:tabs>
+              <w:ind w:left="360" w:firstLine="0"/>
+            </w:pPr>
+          </w:p>
+          <w:p>
+            <w:pPr>
+              <w:pStyle w:val="SpecLevel4"/>
+              <w:tabs>
+                <w:tab w:val="clear" w:pos="1134"/>
+                <w:tab w:val="left" w:pos="567"/>
+              </w:tabs>
+              <w:ind w:left="360" w:firstLine="0"/>
+            </w:pPr>
+          </w:p>
           <w:p>
             <w:pPr>
               <w:pStyle w:val="SpecLevel4"/>
@@ -3693,7 +3815,11 @@
               <w:spacing w:before="100" w:beforeAutospacing="1" w:after="100" w:afterAutospacing="1"/>
             </w:pPr>
             <w:r>
-              <w:t>Customers who are accessing the store web application over a laptop can give input to the product search text box by dragging and dropping a product image</w:t>
+              <w:t xml:space="preserve">Customers who are accessing the store web application over a laptop can give input to the product search text box by dragging and dropping a product </w:t>
+            </w:r>
+            <w:r>
+              <w:lastRenderedPageBreak/>
+              <w:t>image</w:t>
             </w:r>
             <w:r>
               <w:t xml:space="preserve"> into it.</w:t>
@@ -3721,6 +3847,7 @@
               <w:ind w:left="360" w:firstLine="0"/>
             </w:pPr>
             <w:r>
+              <w:lastRenderedPageBreak/>
               <w:t>D</w:t>
             </w:r>
           </w:p>
@@ -6608,8 +6735,8 @@
     </w:p>
     <w:p/>
     <w:sectPr>
-      <w:headerReference w:type="even" r:id="rId17"/>
-      <w:footerReference w:type="default" r:id="rId18"/>
+      <w:headerReference w:type="even" r:id="rId18"/>
+      <w:footerReference w:type="default" r:id="rId19"/>
       <w:pgSz w:w="11907" w:h="16840" w:code="9"/>
       <w:pgMar w:top="1440" w:right="850" w:bottom="992" w:left="1134" w:header="283" w:footer="283" w:gutter="0"/>
       <w:cols w:space="720"/>
@@ -6881,33 +7008,17 @@
       </w:rPr>
       <w:t xml:space="preserve"> of </w:t>
     </w:r>
-    <w:r>
-      <w:fldChar w:fldCharType="begin"/>
-    </w:r>
-    <w:r>
-      <w:instrText xml:space="preserve"> NUMPAGES  \* Arabic  \* MERGEFORMAT </w:instrText>
-    </w:r>
-    <w:r>
-      <w:fldChar w:fldCharType="separate"/>
-    </w:r>
-    <w:r>
-      <w:rPr>
-        <w:b/>
-        <w:noProof/>
-        <w:snapToGrid w:val="0"/>
-        <w:lang w:val="en-US"/>
-      </w:rPr>
-      <w:t>9</w:t>
-    </w:r>
-    <w:r>
-      <w:rPr>
-        <w:b/>
-        <w:noProof/>
-        <w:snapToGrid w:val="0"/>
-        <w:lang w:val="en-US"/>
-      </w:rPr>
-      <w:fldChar w:fldCharType="end"/>
-    </w:r>
+    <w:fldSimple w:instr=" NUMPAGES  \* Arabic  \* MERGEFORMAT ">
+      <w:r>
+        <w:rPr>
+          <w:b/>
+          <w:noProof/>
+          <w:snapToGrid w:val="0"/>
+          <w:lang w:val="en-US"/>
+        </w:rPr>
+        <w:t>10</w:t>
+      </w:r>
+    </w:fldSimple>
   </w:p>
 </w:ftr>
 </file>
@@ -13723,6 +13834,30 @@
 </file>
 
 <file path=customXml/item1.xml><?xml version="1.0" encoding="utf-8"?>
+<p:properties xmlns:p="http://schemas.microsoft.com/office/2006/metadata/properties" xmlns:xsi="http://www.w3.org/2001/XMLSchema-instance" xmlns:pc="http://schemas.microsoft.com/office/infopath/2007/PartnerControls">
+  <documentManagement>
+    <Project_x0020_Phase xmlns="29603b62-04f0-417a-887c-030c32f5a531">04 Implement</Project_x0020_Phase>
+    <Template_x0020_identified xmlns="29603b62-04f0-417a-887c-030c32f5a531">false</Template_x0020_identified>
+    <Reformatted_x003f_ xmlns="29603b62-04f0-417a-887c-030c32f5a531">true</Reformatted_x003f_>
+    <Content_x0020_finlised_x003f_ xmlns="29603b62-04f0-417a-887c-030c32f5a531">true</Content_x0020_finlised_x003f_>
+    <Reviewed_x003f_ xmlns="29603b62-04f0-417a-887c-030c32f5a531">false</Reviewed_x003f_>
+    <Updated_x0020_by xmlns="29603b62-04f0-417a-887c-030c32f5a531">Wanda</Updated_x0020_by>
+    <Final_x003f_ xmlns="29603b62-04f0-417a-887c-030c32f5a531">false</Final_x003f_>
+    <Source xmlns="29603b62-04f0-417a-887c-030c32f5a531">G:Drive</Source>
+  </documentManagement>
+</p:properties>
+</file>
+
+<file path=customXml/item2.xml><?xml version="1.0" encoding="utf-8"?>
+<?mso-contentType ?>
+<FormTemplates xmlns="http://schemas.microsoft.com/sharepoint/v3/contenttype/forms">
+  <Display>DocumentLibraryForm</Display>
+  <Edit>DocumentLibraryForm</Edit>
+  <New>DocumentLibraryForm</New>
+</FormTemplates>
+</file>
+
+<file path=customXml/item3.xml><?xml version="1.0" encoding="utf-8"?>
 <ct:contentTypeSchema xmlns:ct="http://schemas.microsoft.com/office/2006/metadata/contentType" xmlns:ma="http://schemas.microsoft.com/office/2006/metadata/properties/metaAttributes" ct:_="" ma:_="" ma:contentTypeName="Document" ma:contentTypeID="0x010100E71EF73F5681F542A3E9664D4DCA3D39" ma:contentTypeVersion="12" ma:contentTypeDescription="Create a new document." ma:contentTypeScope="" ma:versionID="6d4cb3a7688cf672e751809060796157">
   <xsd:schema xmlns:xsd="http://www.w3.org/2001/XMLSchema" xmlns:xs="http://www.w3.org/2001/XMLSchema" xmlns:p="http://schemas.microsoft.com/office/2006/metadata/properties" xmlns:ns2="29603b62-04f0-417a-887c-030c32f5a531" targetNamespace="http://schemas.microsoft.com/office/2006/metadata/properties" ma:root="true" ma:fieldsID="17483c107f79c0803f475681188633f4" ns2:_="">
     <xsd:import namespace="29603b62-04f0-417a-887c-030c32f5a531"/>
@@ -13901,35 +14036,29 @@
 </ct:contentTypeSchema>
 </file>
 
-<file path=customXml/item2.xml><?xml version="1.0" encoding="utf-8"?>
-<?mso-contentType ?>
-<FormTemplates xmlns="http://schemas.microsoft.com/sharepoint/v3/contenttype/forms">
-  <Display>DocumentLibraryForm</Display>
-  <Edit>DocumentLibraryForm</Edit>
-  <New>DocumentLibraryForm</New>
-</FormTemplates>
-</file>
-
-<file path=customXml/item3.xml><?xml version="1.0" encoding="utf-8"?>
-<p:properties xmlns:p="http://schemas.microsoft.com/office/2006/metadata/properties" xmlns:xsi="http://www.w3.org/2001/XMLSchema-instance" xmlns:pc="http://schemas.microsoft.com/office/infopath/2007/PartnerControls">
-  <documentManagement>
-    <Project_x0020_Phase xmlns="29603b62-04f0-417a-887c-030c32f5a531">04 Implement</Project_x0020_Phase>
-    <Template_x0020_identified xmlns="29603b62-04f0-417a-887c-030c32f5a531">false</Template_x0020_identified>
-    <Reformatted_x003f_ xmlns="29603b62-04f0-417a-887c-030c32f5a531">true</Reformatted_x003f_>
-    <Content_x0020_finlised_x003f_ xmlns="29603b62-04f0-417a-887c-030c32f5a531">true</Content_x0020_finlised_x003f_>
-    <Reviewed_x003f_ xmlns="29603b62-04f0-417a-887c-030c32f5a531">false</Reviewed_x003f_>
-    <Updated_x0020_by xmlns="29603b62-04f0-417a-887c-030c32f5a531">Wanda</Updated_x0020_by>
-    <Final_x003f_ xmlns="29603b62-04f0-417a-887c-030c32f5a531">false</Final_x003f_>
-    <Source xmlns="29603b62-04f0-417a-887c-030c32f5a531">G:Drive</Source>
-  </documentManagement>
-</p:properties>
-</file>
-
 <file path=customXml/item4.xml><?xml version="1.0" encoding="utf-8"?>
 <b:Sources xmlns:b="http://schemas.openxmlformats.org/officeDocument/2006/bibliography" xmlns="http://schemas.openxmlformats.org/officeDocument/2006/bibliography" SelectedStyle="\APA.XSL" StyleName="APA"/>
 </file>
 
 <file path=customXml/itemProps1.xml><?xml version="1.0" encoding="utf-8"?>
+<ds:datastoreItem xmlns:ds="http://schemas.openxmlformats.org/officeDocument/2006/customXml" ds:itemID="{AACD5996-3F1C-45FF-89D5-4E80ADD31CA2}">
+  <ds:schemaRefs>
+    <ds:schemaRef ds:uri="http://schemas.microsoft.com/office/2006/metadata/properties"/>
+    <ds:schemaRef ds:uri="http://schemas.microsoft.com/office/infopath/2007/PartnerControls"/>
+    <ds:schemaRef ds:uri="29603b62-04f0-417a-887c-030c32f5a531"/>
+  </ds:schemaRefs>
+</ds:datastoreItem>
+</file>
+
+<file path=customXml/itemProps2.xml><?xml version="1.0" encoding="utf-8"?>
+<ds:datastoreItem xmlns:ds="http://schemas.openxmlformats.org/officeDocument/2006/customXml" ds:itemID="{CB684286-C948-4439-9D64-EB1AEC3F7D76}">
+  <ds:schemaRefs>
+    <ds:schemaRef ds:uri="http://schemas.microsoft.com/sharepoint/v3/contenttype/forms"/>
+  </ds:schemaRefs>
+</ds:datastoreItem>
+</file>
+
+<file path=customXml/itemProps3.xml><?xml version="1.0" encoding="utf-8"?>
 <ds:datastoreItem xmlns:ds="http://schemas.openxmlformats.org/officeDocument/2006/customXml" ds:itemID="{345C3155-C307-4747-80BA-5A79245B9D04}">
   <ds:schemaRefs>
     <ds:schemaRef ds:uri="http://schemas.microsoft.com/office/2006/metadata/contentType"/>
@@ -13947,26 +14076,8 @@
 </ds:datastoreItem>
 </file>
 
-<file path=customXml/itemProps2.xml><?xml version="1.0" encoding="utf-8"?>
-<ds:datastoreItem xmlns:ds="http://schemas.openxmlformats.org/officeDocument/2006/customXml" ds:itemID="{CB684286-C948-4439-9D64-EB1AEC3F7D76}">
-  <ds:schemaRefs>
-    <ds:schemaRef ds:uri="http://schemas.microsoft.com/sharepoint/v3/contenttype/forms"/>
-  </ds:schemaRefs>
-</ds:datastoreItem>
-</file>
-
-<file path=customXml/itemProps3.xml><?xml version="1.0" encoding="utf-8"?>
-<ds:datastoreItem xmlns:ds="http://schemas.openxmlformats.org/officeDocument/2006/customXml" ds:itemID="{AACD5996-3F1C-45FF-89D5-4E80ADD31CA2}">
-  <ds:schemaRefs>
-    <ds:schemaRef ds:uri="http://schemas.microsoft.com/office/2006/metadata/properties"/>
-    <ds:schemaRef ds:uri="http://schemas.microsoft.com/office/infopath/2007/PartnerControls"/>
-    <ds:schemaRef ds:uri="29603b62-04f0-417a-887c-030c32f5a531"/>
-  </ds:schemaRefs>
-</ds:datastoreItem>
-</file>
-
 <file path=customXml/itemProps4.xml><?xml version="1.0" encoding="utf-8"?>
-<ds:datastoreItem xmlns:ds="http://schemas.openxmlformats.org/officeDocument/2006/customXml" ds:itemID="{ED7C2AE5-8BD9-4F6C-AE47-14B8B6D0C54D}">
+<ds:datastoreItem xmlns:ds="http://schemas.openxmlformats.org/officeDocument/2006/customXml" ds:itemID="{2F563FE4-DC38-4996-BDA8-AB1C9B9D5EDF}">
   <ds:schemaRefs>
     <ds:schemaRef ds:uri="http://schemas.openxmlformats.org/officeDocument/2006/bibliography"/>
   </ds:schemaRefs>

</xml_diff>